<commit_message>
updated overview notes to include graphing package
</commit_message>
<xml_diff>
--- a/AlexInitialProjectNotes.docx
+++ b/AlexInitialProjectNotes.docx
@@ -5,198 +5,394 @@
     <w:p>
       <w:pPr>
         <w:rPr>
+          <w:rFonts w:ascii="Calibri" w:hAnsi="Calibri" w:cs="Calibri"/>
           <w:b/>
         </w:rPr>
       </w:pPr>
       <w:r>
         <w:rPr>
+          <w:rFonts w:ascii="Calibri" w:hAnsi="Calibri" w:cs="Calibri"/>
           <w:b/>
         </w:rPr>
         <w:t>OVERVIEW</w:t>
       </w:r>
     </w:p>
-    <w:p/>
-    <w:p>
-      <w:r>
+    <w:p>
+      <w:pPr>
+        <w:rPr>
+          <w:rFonts w:ascii="Calibri" w:hAnsi="Calibri" w:cs="Calibri"/>
+        </w:rPr>
+      </w:pPr>
+    </w:p>
+    <w:p>
+      <w:pPr>
+        <w:rPr>
+          <w:rFonts w:ascii="Calibri" w:hAnsi="Calibri" w:cs="Calibri"/>
+        </w:rPr>
+      </w:pPr>
+      <w:r>
+        <w:rPr>
+          <w:rFonts w:ascii="Calibri" w:hAnsi="Calibri" w:cs="Calibri"/>
+        </w:rPr>
         <w:t>Twit Analysis</w:t>
       </w:r>
     </w:p>
-    <w:p/>
-    <w:p>
-      <w:r>
+    <w:p>
+      <w:pPr>
+        <w:rPr>
+          <w:rFonts w:ascii="Calibri" w:hAnsi="Calibri" w:cs="Calibri"/>
+        </w:rPr>
+      </w:pPr>
+    </w:p>
+    <w:p>
+      <w:pPr>
+        <w:rPr>
+          <w:rFonts w:ascii="Calibri" w:hAnsi="Calibri" w:cs="Calibri"/>
+        </w:rPr>
+      </w:pPr>
+      <w:r>
+        <w:rPr>
+          <w:rFonts w:ascii="Calibri" w:hAnsi="Calibri" w:cs="Calibri"/>
+        </w:rPr>
         <w:t xml:space="preserve">What: a tool for businesses, brands and marketing firms to measure the effectiveness of their social media presence regarding product announcements, customer brand loyalty, and overall brand messaging by </w:t>
       </w:r>
       <w:proofErr w:type="spellStart"/>
       <w:r>
+        <w:rPr>
+          <w:rFonts w:ascii="Calibri" w:hAnsi="Calibri" w:cs="Calibri"/>
+        </w:rPr>
         <w:t>analysizing</w:t>
       </w:r>
       <w:proofErr w:type="spellEnd"/>
       <w:r>
+        <w:rPr>
+          <w:rFonts w:ascii="Calibri" w:hAnsi="Calibri" w:cs="Calibri"/>
+        </w:rPr>
         <w:t xml:space="preserve"> the emotional sentiment of users' tweets. We’ll be developing proprietary algorithms and weighted value systems to give scores for various events.</w:t>
       </w:r>
     </w:p>
     <w:p>
-      <w:r>
+      <w:pPr>
+        <w:rPr>
+          <w:rFonts w:ascii="Calibri" w:hAnsi="Calibri" w:cs="Calibri"/>
+        </w:rPr>
+      </w:pPr>
+      <w:r>
+        <w:rPr>
+          <w:rFonts w:ascii="Calibri" w:hAnsi="Calibri" w:cs="Calibri"/>
+        </w:rPr>
         <w:t xml:space="preserve"> </w:t>
       </w:r>
     </w:p>
     <w:p>
-      <w:r>
+      <w:pPr>
+        <w:rPr>
+          <w:rFonts w:ascii="Calibri" w:hAnsi="Calibri" w:cs="Calibri"/>
+        </w:rPr>
+      </w:pPr>
+      <w:r>
+        <w:rPr>
+          <w:rFonts w:ascii="Calibri" w:hAnsi="Calibri" w:cs="Calibri"/>
+        </w:rPr>
         <w:t xml:space="preserve">Why: brands need tools to gauge their ROI on social marketing and to otherwise test approaches to their brand narrative strategies. </w:t>
       </w:r>
     </w:p>
-    <w:p/>
-    <w:p>
-      <w:r>
+    <w:p>
+      <w:pPr>
+        <w:rPr>
+          <w:rFonts w:ascii="Calibri" w:hAnsi="Calibri" w:cs="Calibri"/>
+        </w:rPr>
+      </w:pPr>
+    </w:p>
+    <w:p>
+      <w:pPr>
+        <w:rPr>
+          <w:rFonts w:ascii="Calibri" w:hAnsi="Calibri" w:cs="Calibri"/>
+        </w:rPr>
+      </w:pPr>
+      <w:r>
+        <w:rPr>
+          <w:rFonts w:ascii="Calibri" w:hAnsi="Calibri" w:cs="Calibri"/>
+        </w:rPr>
         <w:t xml:space="preserve">How: build a web app using node.js, </w:t>
       </w:r>
       <w:proofErr w:type="gramStart"/>
       <w:r>
+        <w:rPr>
+          <w:rFonts w:ascii="Calibri" w:hAnsi="Calibri" w:cs="Calibri"/>
+        </w:rPr>
         <w:t>various  APIs</w:t>
       </w:r>
       <w:proofErr w:type="gramEnd"/>
       <w:r>
+        <w:rPr>
+          <w:rFonts w:ascii="Calibri" w:hAnsi="Calibri" w:cs="Calibri"/>
+        </w:rPr>
         <w:t xml:space="preserve"> from twitter and over relevant data gathering APIs.</w:t>
       </w:r>
     </w:p>
-    <w:p/>
-    <w:p>
-      <w:r>
+    <w:p>
+      <w:pPr>
+        <w:rPr>
+          <w:rFonts w:ascii="Calibri" w:hAnsi="Calibri" w:cs="Calibri"/>
+        </w:rPr>
+      </w:pPr>
+    </w:p>
+    <w:p>
+      <w:pPr>
+        <w:rPr>
+          <w:rFonts w:ascii="Calibri" w:hAnsi="Calibri" w:cs="Calibri"/>
+        </w:rPr>
+      </w:pPr>
+      <w:r>
+        <w:rPr>
+          <w:rFonts w:ascii="Calibri" w:hAnsi="Calibri" w:cs="Calibri"/>
+        </w:rPr>
         <w:t xml:space="preserve">Testing: </w:t>
       </w:r>
       <w:proofErr w:type="spellStart"/>
       <w:proofErr w:type="gramStart"/>
       <w:r>
+        <w:rPr>
+          <w:rFonts w:ascii="Calibri" w:hAnsi="Calibri" w:cs="Calibri"/>
+        </w:rPr>
         <w:t>katalon</w:t>
       </w:r>
       <w:proofErr w:type="spellEnd"/>
       <w:r>
+        <w:rPr>
+          <w:rFonts w:ascii="Calibri" w:hAnsi="Calibri" w:cs="Calibri"/>
+        </w:rPr>
         <w:t xml:space="preserve">  for</w:t>
       </w:r>
       <w:proofErr w:type="gramEnd"/>
       <w:r>
+        <w:rPr>
+          <w:rFonts w:ascii="Calibri" w:hAnsi="Calibri" w:cs="Calibri"/>
+        </w:rPr>
         <w:t xml:space="preserve"> front end testing and node hero for unit testing on the backend </w:t>
       </w:r>
     </w:p>
-    <w:p/>
-    <w:p/>
-    <w:p>
-      <w:pPr>
-        <w:rPr>
+    <w:p>
+      <w:pPr>
+        <w:rPr>
+          <w:rFonts w:ascii="Calibri" w:hAnsi="Calibri" w:cs="Calibri"/>
+        </w:rPr>
+      </w:pPr>
+    </w:p>
+    <w:p>
+      <w:pPr>
+        <w:rPr>
+          <w:rFonts w:ascii="Calibri" w:hAnsi="Calibri" w:cs="Calibri"/>
+        </w:rPr>
+      </w:pPr>
+    </w:p>
+    <w:p>
+      <w:pPr>
+        <w:rPr>
+          <w:rFonts w:ascii="Calibri" w:hAnsi="Calibri" w:cs="Calibri"/>
           <w:b/>
         </w:rPr>
       </w:pPr>
       <w:r>
         <w:rPr>
+          <w:rFonts w:ascii="Calibri" w:hAnsi="Calibri" w:cs="Calibri"/>
           <w:b/>
         </w:rPr>
-        <w:t>Goals:</w:t>
-      </w:r>
-      <w:r>
-        <w:rPr>
+        <w:t xml:space="preserve">Goals: </w:t>
+      </w:r>
+      <w:r>
+        <w:rPr>
+          <w:rFonts w:ascii="Calibri" w:hAnsi="Calibri" w:cs="Calibri"/>
+        </w:rPr>
+        <w:t>Create a web app that, given parameters, can parse real-time and historical Twitter data and other relevant statistics to measure sentiment analysis for brands using a proprietary algorithm. Measurements can be calculated for brand narratives, a/b testing tweet verbiage, product announcements, general consumer-brand relationships, and more.</w:t>
+      </w:r>
+    </w:p>
+    <w:p>
+      <w:pPr>
+        <w:rPr>
+          <w:rFonts w:ascii="Calibri" w:hAnsi="Calibri" w:cs="Calibri"/>
+        </w:rPr>
+      </w:pPr>
+    </w:p>
+    <w:p>
+      <w:pPr>
+        <w:rPr>
+          <w:rFonts w:ascii="Calibri" w:hAnsi="Calibri" w:cs="Calibri"/>
           <w:b/>
         </w:rPr>
-        <w:t xml:space="preserve"> </w:t>
-      </w:r>
-      <w:r>
-        <w:t>Create a web app that, given parameters, can parse real-time and historical Twitter data and other relevant statistics to measure sentiment analysis for brands using a proprietary algorithm. M</w:t>
-      </w:r>
-      <w:bookmarkStart w:id="0" w:name="_GoBack"/>
-      <w:bookmarkEnd w:id="0"/>
-      <w:r>
-        <w:t>easurements can be calculated for brand narratives, a/b testing tweet verbiage, product announcements, general consumer-brand relationships, and more.</w:t>
-      </w:r>
-    </w:p>
-    <w:p/>
-    <w:p>
-      <w:pPr>
-        <w:rPr>
+      </w:pPr>
+      <w:r>
+        <w:rPr>
+          <w:rFonts w:ascii="Calibri" w:hAnsi="Calibri" w:cs="Calibri"/>
           <w:b/>
         </w:rPr>
-      </w:pPr>
-      <w:r>
-        <w:rPr>
+        <w:t xml:space="preserve">Target Audience: </w:t>
+      </w:r>
+      <w:r>
+        <w:rPr>
+          <w:rFonts w:ascii="Calibri" w:hAnsi="Calibri" w:cs="Calibri"/>
+        </w:rPr>
+        <w:t>Brands, marketing firms, public relations firms, advertising agencies, etc.</w:t>
+      </w:r>
+    </w:p>
+    <w:p>
+      <w:pPr>
+        <w:rPr>
+          <w:rFonts w:ascii="Calibri" w:hAnsi="Calibri" w:cs="Calibri"/>
+        </w:rPr>
+      </w:pPr>
+    </w:p>
+    <w:p>
+      <w:pPr>
+        <w:rPr>
+          <w:rFonts w:ascii="Calibri" w:hAnsi="Calibri" w:cs="Calibri"/>
           <w:b/>
         </w:rPr>
-        <w:t>Target Audience:</w:t>
-      </w:r>
-      <w:r>
-        <w:rPr>
+      </w:pPr>
+      <w:r>
+        <w:rPr>
+          <w:rFonts w:ascii="Calibri" w:hAnsi="Calibri" w:cs="Calibri"/>
           <w:b/>
         </w:rPr>
-        <w:t xml:space="preserve"> </w:t>
-      </w:r>
-      <w:r>
-        <w:t>Brands, marketing firms, public relations firms, advertising agencies, etc.</w:t>
-      </w:r>
-    </w:p>
-    <w:p/>
-    <w:p>
-      <w:pPr>
-        <w:rPr>
+        <w:t>Concept Definition: TBD</w:t>
+      </w:r>
+    </w:p>
+    <w:p>
+      <w:pPr>
+        <w:rPr>
+          <w:rFonts w:ascii="Calibri" w:hAnsi="Calibri" w:cs="Calibri"/>
+        </w:rPr>
+      </w:pPr>
+    </w:p>
+    <w:p>
+      <w:pPr>
+        <w:rPr>
+          <w:rFonts w:ascii="Calibri" w:hAnsi="Calibri" w:cs="Calibri"/>
+        </w:rPr>
+      </w:pPr>
+    </w:p>
+    <w:p>
+      <w:pPr>
+        <w:rPr>
+          <w:rFonts w:ascii="Calibri" w:hAnsi="Calibri" w:cs="Calibri"/>
+        </w:rPr>
+      </w:pPr>
+    </w:p>
+    <w:p>
+      <w:pPr>
+        <w:rPr>
+          <w:rFonts w:ascii="Calibri" w:hAnsi="Calibri" w:cs="Calibri"/>
           <w:b/>
         </w:rPr>
       </w:pPr>
       <w:r>
         <w:rPr>
+          <w:rFonts w:ascii="Calibri" w:hAnsi="Calibri" w:cs="Calibri"/>
           <w:b/>
         </w:rPr>
-        <w:t>Concept Definition:</w:t>
-      </w:r>
-      <w:r>
-        <w:rPr>
-          <w:b/>
-        </w:rPr>
-        <w:t xml:space="preserve"> TBD</w:t>
-      </w:r>
-    </w:p>
-    <w:p/>
-    <w:p/>
-    <w:p/>
-    <w:p>
-      <w:pPr>
-        <w:rPr>
-          <w:b/>
-        </w:rPr>
-      </w:pPr>
-      <w:r>
-        <w:rPr>
-          <w:b/>
-        </w:rPr>
         <w:t>Technologies:</w:t>
       </w:r>
     </w:p>
-    <w:p/>
-    <w:p>
-      <w:r>
+    <w:p>
+      <w:pPr>
+        <w:rPr>
+          <w:rFonts w:ascii="Calibri" w:hAnsi="Calibri" w:cs="Calibri"/>
+        </w:rPr>
+      </w:pPr>
+    </w:p>
+    <w:p>
+      <w:pPr>
+        <w:rPr>
+          <w:rFonts w:ascii="Calibri" w:hAnsi="Calibri" w:cs="Calibri"/>
+        </w:rPr>
+      </w:pPr>
+      <w:r>
+        <w:rPr>
+          <w:rFonts w:ascii="Calibri" w:hAnsi="Calibri" w:cs="Calibri"/>
+        </w:rPr>
         <w:t xml:space="preserve">Node.JS: </w:t>
       </w:r>
       <w:r>
+        <w:rPr>
+          <w:rFonts w:ascii="Calibri" w:hAnsi="Calibri" w:cs="Calibri"/>
+        </w:rPr>
         <w:t>https://nodejs.org/en/</w:t>
       </w:r>
     </w:p>
-    <w:p/>
-    <w:p>
-      <w:r>
+    <w:p>
+      <w:pPr>
+        <w:rPr>
+          <w:rFonts w:ascii="Calibri" w:hAnsi="Calibri" w:cs="Calibri"/>
+        </w:rPr>
+      </w:pPr>
+    </w:p>
+    <w:p>
+      <w:pPr>
+        <w:rPr>
+          <w:rFonts w:ascii="Calibri" w:hAnsi="Calibri" w:cs="Calibri"/>
+        </w:rPr>
+      </w:pPr>
+      <w:r>
+        <w:rPr>
+          <w:rFonts w:ascii="Calibri" w:hAnsi="Calibri" w:cs="Calibri"/>
+        </w:rPr>
         <w:t>Twit Package for Node.js: https://www.npmjs.com/package/twit</w:t>
       </w:r>
     </w:p>
-    <w:p/>
-    <w:p>
-      <w:r>
+    <w:p>
+      <w:pPr>
+        <w:rPr>
+          <w:rFonts w:ascii="Calibri" w:hAnsi="Calibri" w:cs="Calibri"/>
+        </w:rPr>
+      </w:pPr>
+    </w:p>
+    <w:p>
+      <w:pPr>
+        <w:rPr>
+          <w:rFonts w:ascii="Calibri" w:hAnsi="Calibri" w:cs="Calibri"/>
+        </w:rPr>
+      </w:pPr>
+      <w:r>
+        <w:rPr>
+          <w:rFonts w:ascii="Calibri" w:hAnsi="Calibri" w:cs="Calibri"/>
+        </w:rPr>
         <w:t xml:space="preserve">Weather Data: </w:t>
       </w:r>
       <w:r>
+        <w:rPr>
+          <w:rFonts w:ascii="Calibri" w:hAnsi="Calibri" w:cs="Calibri"/>
+        </w:rPr>
         <w:t>https://openweathermap.org/api</w:t>
       </w:r>
     </w:p>
-    <w:p/>
-    <w:p>
-      <w:r>
+    <w:p>
+      <w:pPr>
+        <w:rPr>
+          <w:rFonts w:ascii="Calibri" w:hAnsi="Calibri" w:cs="Calibri"/>
+        </w:rPr>
+      </w:pPr>
+    </w:p>
+    <w:p>
+      <w:pPr>
+        <w:rPr>
+          <w:rFonts w:ascii="Calibri" w:hAnsi="Calibri" w:cs="Calibri"/>
+        </w:rPr>
+      </w:pPr>
+      <w:r>
+        <w:rPr>
+          <w:rFonts w:ascii="Calibri" w:hAnsi="Calibri" w:cs="Calibri"/>
+        </w:rPr>
         <w:t>Sentiment Analysis Tool APIs: https://medium.com/@sifium/top-five-emotional-sentiment-analysis-apis-116cd8d42055</w:t>
       </w:r>
     </w:p>
-    <w:p/>
+    <w:p>
+      <w:pPr>
+        <w:rPr>
+          <w:rFonts w:ascii="Calibri" w:hAnsi="Calibri" w:cs="Calibri"/>
+        </w:rPr>
+      </w:pPr>
+    </w:p>
     <w:p>
       <w:pPr>
         <w:pStyle w:val="ListParagraph"/>
@@ -204,12 +400,24 @@
           <w:ilvl w:val="0"/>
           <w:numId w:val="1"/>
         </w:numPr>
-      </w:pPr>
-      <w:r>
+        <w:rPr>
+          <w:rFonts w:ascii="Calibri" w:hAnsi="Calibri" w:cs="Calibri"/>
+        </w:rPr>
+      </w:pPr>
+      <w:r>
+        <w:rPr>
+          <w:rFonts w:ascii="Calibri" w:hAnsi="Calibri" w:cs="Calibri"/>
+        </w:rPr>
         <w:t xml:space="preserve">It looks like several of these use ML and other technologies, unlike the approach below. </w:t>
       </w:r>
     </w:p>
-    <w:p/>
+    <w:p>
+      <w:pPr>
+        <w:rPr>
+          <w:rFonts w:ascii="Calibri" w:hAnsi="Calibri" w:cs="Calibri"/>
+        </w:rPr>
+      </w:pPr>
+    </w:p>
     <w:p>
       <w:pPr>
         <w:pStyle w:val="ListParagraph"/>
@@ -217,32 +425,84 @@
           <w:ilvl w:val="0"/>
           <w:numId w:val="1"/>
         </w:numPr>
-      </w:pPr>
-      <w:r>
+        <w:rPr>
+          <w:rFonts w:ascii="Calibri" w:hAnsi="Calibri" w:cs="Calibri"/>
+        </w:rPr>
+      </w:pPr>
+      <w:r>
+        <w:rPr>
+          <w:rFonts w:ascii="Calibri" w:hAnsi="Calibri" w:cs="Calibri"/>
+        </w:rPr>
         <w:t>We may prefer</w:t>
       </w:r>
       <w:r>
+        <w:rPr>
+          <w:rFonts w:ascii="Calibri" w:hAnsi="Calibri" w:cs="Calibri"/>
+        </w:rPr>
         <w:t xml:space="preserve"> to write this ourselves using the info below, but we can make that judgement call based on time / how feature rich these tools are. I still have to research </w:t>
       </w:r>
       <w:r>
+        <w:rPr>
+          <w:rFonts w:ascii="Calibri" w:hAnsi="Calibri" w:cs="Calibri"/>
+        </w:rPr>
         <w:lastRenderedPageBreak/>
         <w:t>these ones. I've only used the method below in a very simple way.  It would also be cool to use "Watson" though!</w:t>
       </w:r>
     </w:p>
-    <w:p/>
-    <w:p/>
-    <w:p>
-      <w:r>
+    <w:p>
+      <w:pPr>
+        <w:rPr>
+          <w:rFonts w:ascii="Calibri" w:hAnsi="Calibri" w:cs="Calibri"/>
+        </w:rPr>
+      </w:pPr>
+    </w:p>
+    <w:p>
+      <w:pPr>
+        <w:rPr>
+          <w:rFonts w:ascii="Calibri" w:hAnsi="Calibri" w:cs="Calibri"/>
+        </w:rPr>
+      </w:pPr>
+    </w:p>
+    <w:p>
+      <w:pPr>
+        <w:rPr>
+          <w:rFonts w:ascii="Calibri" w:hAnsi="Calibri" w:cs="Calibri"/>
+        </w:rPr>
+      </w:pPr>
+      <w:r>
+        <w:rPr>
+          <w:rFonts w:ascii="Calibri" w:hAnsi="Calibri" w:cs="Calibri"/>
+        </w:rPr>
         <w:t>AFINN-111</w:t>
       </w:r>
     </w:p>
-    <w:p/>
-    <w:p>
-      <w:r>
+    <w:p>
+      <w:pPr>
+        <w:rPr>
+          <w:rFonts w:ascii="Calibri" w:hAnsi="Calibri" w:cs="Calibri"/>
+        </w:rPr>
+      </w:pPr>
+    </w:p>
+    <w:p>
+      <w:pPr>
+        <w:rPr>
+          <w:rFonts w:ascii="Calibri" w:hAnsi="Calibri" w:cs="Calibri"/>
+        </w:rPr>
+      </w:pPr>
+      <w:r>
+        <w:rPr>
+          <w:rFonts w:ascii="Calibri" w:hAnsi="Calibri" w:cs="Calibri"/>
+        </w:rPr>
         <w:t>http://www2.imm.dtu.dk/pubdb/views/publication_details.php?id=6010</w:t>
       </w:r>
     </w:p>
-    <w:p/>
+    <w:p>
+      <w:pPr>
+        <w:rPr>
+          <w:rFonts w:ascii="Calibri" w:hAnsi="Calibri" w:cs="Calibri"/>
+        </w:rPr>
+      </w:pPr>
+    </w:p>
     <w:p>
       <w:pPr>
         <w:pStyle w:val="ListParagraph"/>
@@ -250,12 +510,24 @@
           <w:ilvl w:val="0"/>
           <w:numId w:val="2"/>
         </w:numPr>
-      </w:pPr>
-      <w:r>
+        <w:rPr>
+          <w:rFonts w:ascii="Calibri" w:hAnsi="Calibri" w:cs="Calibri"/>
+        </w:rPr>
+      </w:pPr>
+      <w:r>
+        <w:rPr>
+          <w:rFonts w:ascii="Calibri" w:hAnsi="Calibri" w:cs="Calibri"/>
+        </w:rPr>
         <w:t>This is a list of English words that have been rated with an integer value and were manually labeled by Finn Nielsen. It includes 2477 words and phrases.</w:t>
       </w:r>
     </w:p>
-    <w:p/>
+    <w:p>
+      <w:pPr>
+        <w:rPr>
+          <w:rFonts w:ascii="Calibri" w:hAnsi="Calibri" w:cs="Calibri"/>
+        </w:rPr>
+      </w:pPr>
+    </w:p>
     <w:p>
       <w:pPr>
         <w:pStyle w:val="ListParagraph"/>
@@ -263,29 +535,188 @@
           <w:ilvl w:val="0"/>
           <w:numId w:val="2"/>
         </w:numPr>
-      </w:pPr>
-      <w:r>
+        <w:rPr>
+          <w:rFonts w:ascii="Calibri" w:hAnsi="Calibri" w:cs="Calibri"/>
+        </w:rPr>
+      </w:pPr>
+      <w:r>
+        <w:rPr>
+          <w:rFonts w:ascii="Calibri" w:hAnsi="Calibri" w:cs="Calibri"/>
+        </w:rPr>
         <w:t>A</w:t>
       </w:r>
       <w:r>
+        <w:rPr>
+          <w:rFonts w:ascii="Calibri" w:hAnsi="Calibri" w:cs="Calibri"/>
+        </w:rPr>
         <w:t xml:space="preserve">n additional constraint here is with dealing with certain types of language cases. Particular areas of difficulty are with negation handling, inverted word order, adverbs, sarcasm, and multiple brand names in the same tweet. </w:t>
       </w:r>
       <w:r>
+        <w:rPr>
+          <w:rFonts w:ascii="Calibri" w:hAnsi="Calibri" w:cs="Calibri"/>
+        </w:rPr>
         <w:t xml:space="preserve"> We can either identify these types of tweets with regex and ignore </w:t>
       </w:r>
       <w:proofErr w:type="gramStart"/>
       <w:r>
+        <w:rPr>
+          <w:rFonts w:ascii="Calibri" w:hAnsi="Calibri" w:cs="Calibri"/>
+        </w:rPr>
         <w:t>them, or</w:t>
       </w:r>
       <w:proofErr w:type="gramEnd"/>
       <w:r>
+        <w:rPr>
+          <w:rFonts w:ascii="Calibri" w:hAnsi="Calibri" w:cs="Calibri"/>
+        </w:rPr>
         <w:t xml:space="preserve"> try and deal with them differently. </w:t>
       </w:r>
     </w:p>
-    <w:p/>
-    <w:p/>
-    <w:p>
-      <w:r>
+    <w:p>
+      <w:pPr>
+        <w:rPr>
+          <w:rFonts w:ascii="Calibri" w:hAnsi="Calibri" w:cs="Calibri"/>
+        </w:rPr>
+      </w:pPr>
+    </w:p>
+    <w:p>
+      <w:pPr>
+        <w:rPr>
+          <w:rFonts w:ascii="Calibri" w:hAnsi="Calibri" w:cs="Calibri"/>
+        </w:rPr>
+      </w:pPr>
+      <w:r>
+        <w:rPr>
+          <w:rFonts w:ascii="Calibri" w:hAnsi="Calibri" w:cs="Calibri"/>
+        </w:rPr>
+        <w:t>Polt.ly</w:t>
+      </w:r>
+    </w:p>
+    <w:p>
+      <w:pPr>
+        <w:pStyle w:val="ListParagraph"/>
+        <w:numPr>
+          <w:ilvl w:val="0"/>
+          <w:numId w:val="6"/>
+        </w:numPr>
+        <w:rPr>
+          <w:rFonts w:ascii="Calibri" w:hAnsi="Calibri" w:cs="Calibri"/>
+        </w:rPr>
+      </w:pPr>
+      <w:hyperlink r:id="rId5" w:history="1">
+        <w:r>
+          <w:rPr>
+            <w:rStyle w:val="Hyperlink"/>
+            <w:rFonts w:ascii="Calibri" w:hAnsi="Calibri" w:cs="Calibri"/>
+          </w:rPr>
+          <w:t>https://plot.ly/nodejs/</w:t>
+        </w:r>
+      </w:hyperlink>
+    </w:p>
+    <w:p>
+      <w:pPr>
+        <w:rPr>
+          <w:rFonts w:ascii="Calibri" w:hAnsi="Calibri" w:cs="Calibri"/>
+        </w:rPr>
+      </w:pPr>
+    </w:p>
+    <w:p>
+      <w:pPr>
+        <w:pStyle w:val="ListParagraph"/>
+        <w:numPr>
+          <w:ilvl w:val="0"/>
+          <w:numId w:val="6"/>
+        </w:numPr>
+        <w:rPr>
+          <w:rFonts w:ascii="Calibri" w:eastAsia="Times New Roman" w:hAnsi="Calibri" w:cs="Calibri"/>
+        </w:rPr>
+      </w:pPr>
+      <w:r>
+        <w:rPr>
+          <w:rFonts w:ascii="Calibri" w:eastAsia="Times New Roman" w:hAnsi="Calibri" w:cs="Calibri"/>
+          <w:color w:val="000000"/>
+          <w:shd w:val="clear" w:color="auto" w:fill="FFFFFF"/>
+        </w:rPr>
+        <w:t>“</w:t>
+      </w:r>
+      <w:proofErr w:type="spellStart"/>
+      <w:r>
+        <w:rPr>
+          <w:rFonts w:ascii="Calibri" w:eastAsia="Times New Roman" w:hAnsi="Calibri" w:cs="Calibri"/>
+          <w:color w:val="000000"/>
+          <w:shd w:val="clear" w:color="auto" w:fill="FFFFFF"/>
+        </w:rPr>
+        <w:t>Plotly's</w:t>
+      </w:r>
+      <w:proofErr w:type="spellEnd"/>
+      <w:r>
+        <w:rPr>
+          <w:rFonts w:ascii="Calibri" w:eastAsia="Times New Roman" w:hAnsi="Calibri" w:cs="Calibri"/>
+          <w:color w:val="000000"/>
+          <w:shd w:val="clear" w:color="auto" w:fill="FFFFFF"/>
+        </w:rPr>
+        <w:t xml:space="preserve"> Nodejs graphing library makes interactive, publication-quality graphs online. Examples of how to make line plots, scatter plots, area charts, bar charts, error bars, box plots, histograms, heatmaps, subplots, multiple-axes, polar charts and bubble charts.</w:t>
+      </w:r>
+      <w:r>
+        <w:rPr>
+          <w:rFonts w:ascii="Calibri" w:eastAsia="Times New Roman" w:hAnsi="Calibri" w:cs="Calibri"/>
+          <w:color w:val="000000"/>
+          <w:shd w:val="clear" w:color="auto" w:fill="FFFFFF"/>
+        </w:rPr>
+        <w:t>”</w:t>
+      </w:r>
+      <w:bookmarkStart w:id="0" w:name="_GoBack"/>
+      <w:bookmarkEnd w:id="0"/>
+    </w:p>
+    <w:p>
+      <w:pPr>
+        <w:pStyle w:val="ListParagraph"/>
+        <w:rPr>
+          <w:rFonts w:ascii="Calibri" w:eastAsia="Times New Roman" w:hAnsi="Calibri" w:cs="Calibri"/>
+        </w:rPr>
+      </w:pPr>
+    </w:p>
+    <w:p>
+      <w:pPr>
+        <w:pStyle w:val="ListParagraph"/>
+        <w:numPr>
+          <w:ilvl w:val="0"/>
+          <w:numId w:val="6"/>
+        </w:numPr>
+        <w:rPr>
+          <w:rFonts w:ascii="Calibri" w:eastAsia="Times New Roman" w:hAnsi="Calibri" w:cs="Calibri"/>
+        </w:rPr>
+      </w:pPr>
+      <w:r>
+        <w:rPr>
+          <w:rFonts w:ascii="Calibri" w:eastAsia="Times New Roman" w:hAnsi="Calibri" w:cs="Calibri"/>
+        </w:rPr>
+        <w:t xml:space="preserve">It would be nice to </w:t>
+      </w:r>
+      <w:r>
+        <w:rPr>
+          <w:rFonts w:ascii="Calibri" w:eastAsia="Times New Roman" w:hAnsi="Calibri" w:cs="Calibri"/>
+        </w:rPr>
+        <w:t xml:space="preserve">serve up some graphs to display data in a more user-friendly manner after we compute the results. </w:t>
+      </w:r>
+    </w:p>
+    <w:p>
+      <w:pPr>
+        <w:rPr>
+          <w:rFonts w:ascii="Calibri" w:hAnsi="Calibri" w:cs="Calibri"/>
+        </w:rPr>
+      </w:pPr>
+    </w:p>
+    <w:p>
+      <w:pPr>
+        <w:rPr>
+          <w:rFonts w:ascii="Calibri" w:hAnsi="Calibri" w:cs="Calibri"/>
+        </w:rPr>
+      </w:pPr>
+      <w:r>
+        <w:rPr>
+          <w:rFonts w:ascii="Calibri" w:hAnsi="Calibri" w:cs="Calibri"/>
+        </w:rPr>
         <w:t>Bootstrap4</w:t>
       </w:r>
     </w:p>
@@ -296,12 +727,24 @@
           <w:ilvl w:val="0"/>
           <w:numId w:val="3"/>
         </w:numPr>
-      </w:pPr>
-      <w:r>
+        <w:rPr>
+          <w:rFonts w:ascii="Calibri" w:hAnsi="Calibri" w:cs="Calibri"/>
+        </w:rPr>
+      </w:pPr>
+      <w:r>
+        <w:rPr>
+          <w:rFonts w:ascii="Calibri" w:hAnsi="Calibri" w:cs="Calibri"/>
+        </w:rPr>
         <w:t>CSS / responsive design toolkit</w:t>
       </w:r>
     </w:p>
-    <w:p/>
+    <w:p>
+      <w:pPr>
+        <w:rPr>
+          <w:rFonts w:ascii="Calibri" w:hAnsi="Calibri" w:cs="Calibri"/>
+        </w:rPr>
+      </w:pPr>
+    </w:p>
     <w:p>
       <w:pPr>
         <w:pStyle w:val="ListParagraph"/>
@@ -309,19 +752,51 @@
           <w:ilvl w:val="0"/>
           <w:numId w:val="4"/>
         </w:numPr>
-      </w:pPr>
-      <w:r>
+        <w:rPr>
+          <w:rFonts w:ascii="Calibri" w:hAnsi="Calibri" w:cs="Calibri"/>
+        </w:rPr>
+      </w:pPr>
+      <w:r>
+        <w:rPr>
+          <w:rFonts w:ascii="Calibri" w:hAnsi="Calibri" w:cs="Calibri"/>
+        </w:rPr>
         <w:t>http://getbootstrap.com</w:t>
       </w:r>
     </w:p>
-    <w:p/>
-    <w:p/>
-    <w:p>
-      <w:r>
+    <w:p>
+      <w:pPr>
+        <w:rPr>
+          <w:rFonts w:ascii="Calibri" w:hAnsi="Calibri" w:cs="Calibri"/>
+        </w:rPr>
+      </w:pPr>
+    </w:p>
+    <w:p>
+      <w:pPr>
+        <w:rPr>
+          <w:rFonts w:ascii="Calibri" w:hAnsi="Calibri" w:cs="Calibri"/>
+        </w:rPr>
+      </w:pPr>
+    </w:p>
+    <w:p>
+      <w:pPr>
+        <w:rPr>
+          <w:rFonts w:ascii="Calibri" w:hAnsi="Calibri" w:cs="Calibri"/>
+        </w:rPr>
+      </w:pPr>
+      <w:r>
+        <w:rPr>
+          <w:rFonts w:ascii="Calibri" w:hAnsi="Calibri" w:cs="Calibri"/>
+        </w:rPr>
         <w:t>Heroku</w:t>
       </w:r>
     </w:p>
-    <w:p/>
+    <w:p>
+      <w:pPr>
+        <w:rPr>
+          <w:rFonts w:ascii="Calibri" w:hAnsi="Calibri" w:cs="Calibri"/>
+        </w:rPr>
+      </w:pPr>
+    </w:p>
     <w:p>
       <w:pPr>
         <w:pStyle w:val="ListParagraph"/>
@@ -329,8 +804,14 @@
           <w:ilvl w:val="0"/>
           <w:numId w:val="5"/>
         </w:numPr>
-      </w:pPr>
-      <w:r>
+        <w:rPr>
+          <w:rFonts w:ascii="Calibri" w:hAnsi="Calibri" w:cs="Calibri"/>
+        </w:rPr>
+      </w:pPr>
+      <w:r>
+        <w:rPr>
+          <w:rFonts w:ascii="Calibri" w:hAnsi="Calibri" w:cs="Calibri"/>
+        </w:rPr>
         <w:t>I’ve used this to deploy Twitter Bots using Node.js on a server and there is a nice free version you can spin up pretty easily.</w:t>
       </w:r>
     </w:p>
@@ -799,6 +1280,119 @@
     </w:lvl>
   </w:abstractNum>
   <w:abstractNum w:abstractNumId="4" w15:restartNumberingAfterBreak="0">
+    <w:nsid w:val="75F5113D"/>
+    <w:multiLevelType w:val="hybridMultilevel"/>
+    <w:tmpl w:val="E8D845FE"/>
+    <w:lvl w:ilvl="0" w:tplc="F312A216">
+      <w:start w:val="1"/>
+      <w:numFmt w:val="bullet"/>
+      <w:lvlText w:val="-"/>
+      <w:lvlJc w:val="left"/>
+      <w:pPr>
+        <w:ind w:left="720" w:hanging="360"/>
+      </w:pPr>
+      <w:rPr>
+        <w:rFonts w:ascii="Calibri" w:eastAsiaTheme="minorHAnsi" w:hAnsi="Calibri" w:cs="Calibri" w:hint="default"/>
+      </w:rPr>
+    </w:lvl>
+    <w:lvl w:ilvl="1" w:tplc="04090003" w:tentative="1">
+      <w:start w:val="1"/>
+      <w:numFmt w:val="bullet"/>
+      <w:lvlText w:val="o"/>
+      <w:lvlJc w:val="left"/>
+      <w:pPr>
+        <w:ind w:left="1440" w:hanging="360"/>
+      </w:pPr>
+      <w:rPr>
+        <w:rFonts w:ascii="Courier New" w:hAnsi="Courier New" w:cs="Courier New" w:hint="default"/>
+      </w:rPr>
+    </w:lvl>
+    <w:lvl w:ilvl="2" w:tplc="04090005" w:tentative="1">
+      <w:start w:val="1"/>
+      <w:numFmt w:val="bullet"/>
+      <w:lvlText w:val=""/>
+      <w:lvlJc w:val="left"/>
+      <w:pPr>
+        <w:ind w:left="2160" w:hanging="360"/>
+      </w:pPr>
+      <w:rPr>
+        <w:rFonts w:ascii="Wingdings" w:hAnsi="Wingdings" w:hint="default"/>
+      </w:rPr>
+    </w:lvl>
+    <w:lvl w:ilvl="3" w:tplc="04090001" w:tentative="1">
+      <w:start w:val="1"/>
+      <w:numFmt w:val="bullet"/>
+      <w:lvlText w:val=""/>
+      <w:lvlJc w:val="left"/>
+      <w:pPr>
+        <w:ind w:left="2880" w:hanging="360"/>
+      </w:pPr>
+      <w:rPr>
+        <w:rFonts w:ascii="Symbol" w:hAnsi="Symbol" w:hint="default"/>
+      </w:rPr>
+    </w:lvl>
+    <w:lvl w:ilvl="4" w:tplc="04090003" w:tentative="1">
+      <w:start w:val="1"/>
+      <w:numFmt w:val="bullet"/>
+      <w:lvlText w:val="o"/>
+      <w:lvlJc w:val="left"/>
+      <w:pPr>
+        <w:ind w:left="3600" w:hanging="360"/>
+      </w:pPr>
+      <w:rPr>
+        <w:rFonts w:ascii="Courier New" w:hAnsi="Courier New" w:cs="Courier New" w:hint="default"/>
+      </w:rPr>
+    </w:lvl>
+    <w:lvl w:ilvl="5" w:tplc="04090005" w:tentative="1">
+      <w:start w:val="1"/>
+      <w:numFmt w:val="bullet"/>
+      <w:lvlText w:val=""/>
+      <w:lvlJc w:val="left"/>
+      <w:pPr>
+        <w:ind w:left="4320" w:hanging="360"/>
+      </w:pPr>
+      <w:rPr>
+        <w:rFonts w:ascii="Wingdings" w:hAnsi="Wingdings" w:hint="default"/>
+      </w:rPr>
+    </w:lvl>
+    <w:lvl w:ilvl="6" w:tplc="04090001" w:tentative="1">
+      <w:start w:val="1"/>
+      <w:numFmt w:val="bullet"/>
+      <w:lvlText w:val=""/>
+      <w:lvlJc w:val="left"/>
+      <w:pPr>
+        <w:ind w:left="5040" w:hanging="360"/>
+      </w:pPr>
+      <w:rPr>
+        <w:rFonts w:ascii="Symbol" w:hAnsi="Symbol" w:hint="default"/>
+      </w:rPr>
+    </w:lvl>
+    <w:lvl w:ilvl="7" w:tplc="04090003" w:tentative="1">
+      <w:start w:val="1"/>
+      <w:numFmt w:val="bullet"/>
+      <w:lvlText w:val="o"/>
+      <w:lvlJc w:val="left"/>
+      <w:pPr>
+        <w:ind w:left="5760" w:hanging="360"/>
+      </w:pPr>
+      <w:rPr>
+        <w:rFonts w:ascii="Courier New" w:hAnsi="Courier New" w:cs="Courier New" w:hint="default"/>
+      </w:rPr>
+    </w:lvl>
+    <w:lvl w:ilvl="8" w:tplc="04090005" w:tentative="1">
+      <w:start w:val="1"/>
+      <w:numFmt w:val="bullet"/>
+      <w:lvlText w:val=""/>
+      <w:lvlJc w:val="left"/>
+      <w:pPr>
+        <w:ind w:left="6480" w:hanging="360"/>
+      </w:pPr>
+      <w:rPr>
+        <w:rFonts w:ascii="Wingdings" w:hAnsi="Wingdings" w:hint="default"/>
+      </w:rPr>
+    </w:lvl>
+  </w:abstractNum>
+  <w:abstractNum w:abstractNumId="5" w15:restartNumberingAfterBreak="0">
     <w:nsid w:val="7C0645B2"/>
     <w:multiLevelType w:val="hybridMultilevel"/>
     <w:tmpl w:val="F43E95A2"/>
@@ -921,10 +1515,13 @@
     <w:abstractNumId w:val="1"/>
   </w:num>
   <w:num w:numId="4">
-    <w:abstractNumId w:val="4"/>
+    <w:abstractNumId w:val="5"/>
   </w:num>
   <w:num w:numId="5">
     <w:abstractNumId w:val="2"/>
+  </w:num>
+  <w:num w:numId="6">
+    <w:abstractNumId w:val="4"/>
   </w:num>
 </w:numbering>
 </file>
@@ -1361,6 +1958,29 @@
       <w:contextualSpacing/>
     </w:pPr>
   </w:style>
+  <w:style w:type="character" w:styleId="Hyperlink">
+    <w:name w:val="Hyperlink"/>
+    <w:basedOn w:val="DefaultParagraphFont"/>
+    <w:uiPriority w:val="99"/>
+    <w:unhideWhenUsed/>
+    <w:rsid w:val="00AA6BE2"/>
+    <w:rPr>
+      <w:color w:val="0563C1" w:themeColor="hyperlink"/>
+      <w:u w:val="single"/>
+    </w:rPr>
+  </w:style>
+  <w:style w:type="character" w:styleId="UnresolvedMention">
+    <w:name w:val="Unresolved Mention"/>
+    <w:basedOn w:val="DefaultParagraphFont"/>
+    <w:uiPriority w:val="99"/>
+    <w:semiHidden/>
+    <w:unhideWhenUsed/>
+    <w:rsid w:val="00AA6BE2"/>
+    <w:rPr>
+      <w:color w:val="605E5C"/>
+      <w:shd w:val="clear" w:color="auto" w:fill="E1DFDD"/>
+    </w:rPr>
+  </w:style>
 </w:styles>
 </file>
 

</xml_diff>